<commit_message>
plos ONE review one, submitted version
</commit_message>
<xml_diff>
--- a/paper/PLOS/response_to_reviewers.docx
+++ b/paper/PLOS/response_to_reviewers.docx
@@ -34,7 +34,15 @@
         <w:pStyle w:val="NormalWeb"/>
       </w:pPr>
       <w:r>
-        <w:t>First of all we would like to thank you for the useful reviews, and comments. Hopefully we addressed each point fully. This letter is thus less of a rebuttal, than a confirmation of us addressing each point as requested.</w:t>
+        <w:t xml:space="preserve">First of </w:t>
+      </w:r>
+      <w:proofErr w:type="gramStart"/>
+      <w:r>
+        <w:t>all</w:t>
+      </w:r>
+      <w:proofErr w:type="gramEnd"/>
+      <w:r>
+        <w:t xml:space="preserve"> we would like to thank you for the useful reviews, and comments. Hopefully we addressed each point fully. This letter is thus less of a rebuttal, than a confirmation of us addressing each point as requested.</w:t>
       </w:r>
     </w:p>
     <w:p>
@@ -272,7 +280,15 @@
         <w:t xml:space="preserve">to pool open and other research data. </w:t>
       </w:r>
       <w:r>
-        <w:t xml:space="preserve">This name and trademark was used as AD’s affiliation because the article uses some of the </w:t>
+        <w:t xml:space="preserve">This name and trademark </w:t>
+      </w:r>
+      <w:proofErr w:type="gramStart"/>
+      <w:r>
+        <w:t>was</w:t>
+      </w:r>
+      <w:proofErr w:type="gramEnd"/>
+      <w:r>
+        <w:t xml:space="preserve"> used as AD’s affiliation because the article uses some of the </w:t>
       </w:r>
       <w:r>
         <w:t xml:space="preserve">code and (open) data </w:t>
@@ -367,6 +383,56 @@
         <w:pStyle w:val="NormalWeb"/>
       </w:pPr>
       <w:r>
+        <w:t>Code and data repository</w:t>
+      </w:r>
+      <w:r>
+        <w:t>:</w:t>
+      </w:r>
+      <w:r>
+        <w:t xml:space="preserve"> </w:t>
+      </w:r>
+      <w:hyperlink r:id="rId5" w:history="1">
+        <w:r>
+          <w:rPr>
+            <w:rStyle w:val="Hyperlink"/>
+          </w:rPr>
+          <w:t>https://zenodo.org/record/4012352</w:t>
+        </w:r>
+      </w:hyperlink>
+      <w:r>
+        <w:t xml:space="preserve">; </w:t>
+      </w:r>
+      <w:r>
+        <w:t>DOI: 10.5281/ZENODO.4012352</w:t>
+      </w:r>
+    </w:p>
+    <w:p>
+      <w:pPr>
+        <w:pStyle w:val="NormalWeb"/>
+      </w:pPr>
+      <w:r>
+        <w:t xml:space="preserve">Raw Data repository: </w:t>
+      </w:r>
+      <w:hyperlink r:id="rId6" w:history="1">
+        <w:r>
+          <w:rPr>
+            <w:rStyle w:val="Hyperlink"/>
+          </w:rPr>
+          <w:t>https://uvaauas.figshare.com/projects/Shadow_Libraries/80837</w:t>
+        </w:r>
+      </w:hyperlink>
+      <w:r>
+        <w:t xml:space="preserve">; DOI: </w:t>
+      </w:r>
+      <w:r>
+        <w:t>10.21942/uva.12330959</w:t>
+      </w:r>
+    </w:p>
+    <w:p>
+      <w:pPr>
+        <w:pStyle w:val="NormalWeb"/>
+      </w:pPr>
+      <w:r>
         <w:rPr>
           <w:b/>
           <w:bCs/>
@@ -382,9 +448,25 @@
         <w:pStyle w:val="NormalWeb"/>
       </w:pPr>
       <w:r>
-        <w:t xml:space="preserve">Both figures were created using open source software leaflet, and open access data by Openstreetmap. In both figures the copyright information is visible. Maps based on Openstreetmap data have been published before in PLOS ONE (for example: </w:t>
-      </w:r>
-      <w:hyperlink r:id="rId5" w:history="1">
+        <w:t xml:space="preserve">Both figures were created using open source software leaflet, and open access data by </w:t>
+      </w:r>
+      <w:proofErr w:type="spellStart"/>
+      <w:r>
+        <w:t>Openstreetmap</w:t>
+      </w:r>
+      <w:proofErr w:type="spellEnd"/>
+      <w:r>
+        <w:t xml:space="preserve">. In both figures the copyright information is visible. Maps based on </w:t>
+      </w:r>
+      <w:proofErr w:type="spellStart"/>
+      <w:r>
+        <w:t>Openstreetmap</w:t>
+      </w:r>
+      <w:proofErr w:type="spellEnd"/>
+      <w:r>
+        <w:t xml:space="preserve"> data have been published before in PLOS ONE (for example: </w:t>
+      </w:r>
+      <w:hyperlink r:id="rId7" w:history="1">
         <w:r>
           <w:rPr>
             <w:rStyle w:val="Hyperlink"/>
@@ -395,7 +477,7 @@
       <w:r>
         <w:t xml:space="preserve"> and </w:t>
       </w:r>
-      <w:hyperlink r:id="rId6" w:history="1">
+      <w:hyperlink r:id="rId8" w:history="1">
         <w:r>
           <w:rPr>
             <w:rStyle w:val="Hyperlink"/>
@@ -538,6 +620,7 @@
         <w:br/>
       </w:r>
       <w:r>
+        <w:lastRenderedPageBreak/>
         <w:t xml:space="preserve">We added extra language to the </w:t>
       </w:r>
       <w:bookmarkStart w:id="0" w:name="data-overview-descriptives"/>
@@ -564,15 +647,7 @@
           <w:b/>
           <w:bCs/>
         </w:rPr>
-        <w:t xml:space="preserve">3. In the Global Model, the authors write " Since our dependent variable is count data, the use of Poisson regression is justified. On the other hand, a negative binomial distribution </w:t>
-      </w:r>
-      <w:r>
-        <w:rPr>
-          <w:b/>
-          <w:bCs/>
-        </w:rPr>
-        <w:lastRenderedPageBreak/>
-        <w:t>did not suit this problem, therefore we omitted that approach " When the dependent variable is count data, Poisson regression and negative binomial regression are optional. Although Poisson regression is usually used, it needs explanation why negative binomial distribution is not suitable for this problem. If possible, the author should declare the reason for selecting regression methods, such as the relationship between expectation and variance.</w:t>
+        <w:t>3. In the Global Model, the authors write " Since our dependent variable is count data, the use of Poisson regression is justified. On the other hand, a negative binomial distribution did not suit this problem, therefore we omitted that approach " When the dependent variable is count data, Poisson regression and negative binomial regression are optional. Although Poisson regression is usually used, it needs explanation why negative binomial distribution is not suitable for this problem. If possible, the author should declare the reason for selecting regression methods, such as the relationship between expectation and variance.</w:t>
       </w:r>
       <w:r>
         <w:rPr>
@@ -659,7 +734,96 @@
           <w:b/>
           <w:bCs/>
         </w:rPr>
-        <w:t>The names of variables should be addressed clearly, such as “dl_per_pop_round”, “dl_per_pop”, “pop_per_mil”, “eb_is_visit_public_library” , “eb_limited_library_supply”, et al.</w:t>
+        <w:t>The names of variables should be addressed clearly, such as “</w:t>
+      </w:r>
+      <w:proofErr w:type="spellStart"/>
+      <w:r>
+        <w:rPr>
+          <w:b/>
+          <w:bCs/>
+        </w:rPr>
+        <w:t>dl_per_pop_round</w:t>
+      </w:r>
+      <w:proofErr w:type="spellEnd"/>
+      <w:r>
+        <w:rPr>
+          <w:b/>
+          <w:bCs/>
+        </w:rPr>
+        <w:t>”, “</w:t>
+      </w:r>
+      <w:proofErr w:type="spellStart"/>
+      <w:r>
+        <w:rPr>
+          <w:b/>
+          <w:bCs/>
+        </w:rPr>
+        <w:t>dl_per_pop</w:t>
+      </w:r>
+      <w:proofErr w:type="spellEnd"/>
+      <w:r>
+        <w:rPr>
+          <w:b/>
+          <w:bCs/>
+        </w:rPr>
+        <w:t>”, “</w:t>
+      </w:r>
+      <w:proofErr w:type="spellStart"/>
+      <w:r>
+        <w:rPr>
+          <w:b/>
+          <w:bCs/>
+        </w:rPr>
+        <w:t>pop_per_mil</w:t>
+      </w:r>
+      <w:proofErr w:type="spellEnd"/>
+      <w:r>
+        <w:rPr>
+          <w:b/>
+          <w:bCs/>
+        </w:rPr>
+        <w:t>”, “</w:t>
+      </w:r>
+      <w:proofErr w:type="spellStart"/>
+      <w:r>
+        <w:rPr>
+          <w:b/>
+          <w:bCs/>
+        </w:rPr>
+        <w:t>eb_is_visit_public_library</w:t>
+      </w:r>
+      <w:proofErr w:type="spellEnd"/>
+      <w:proofErr w:type="gramStart"/>
+      <w:r>
+        <w:rPr>
+          <w:b/>
+          <w:bCs/>
+        </w:rPr>
+        <w:t>” ,</w:t>
+      </w:r>
+      <w:proofErr w:type="gramEnd"/>
+      <w:r>
+        <w:rPr>
+          <w:b/>
+          <w:bCs/>
+        </w:rPr>
+        <w:t xml:space="preserve"> “</w:t>
+      </w:r>
+      <w:proofErr w:type="spellStart"/>
+      <w:r>
+        <w:rPr>
+          <w:b/>
+          <w:bCs/>
+        </w:rPr>
+        <w:t>eb_limited_library_supply</w:t>
+      </w:r>
+      <w:proofErr w:type="spellEnd"/>
+      <w:r>
+        <w:rPr>
+          <w:b/>
+          <w:bCs/>
+        </w:rPr>
+        <w:t>”, et al.</w:t>
       </w:r>
       <w:r>
         <w:t xml:space="preserve"> </w:t>
@@ -726,6 +890,7 @@
         <w:pStyle w:val="NormalWeb"/>
       </w:pPr>
       <w:r>
+        <w:lastRenderedPageBreak/>
         <w:br/>
       </w:r>
       <w:r>
@@ -733,15 +898,7 @@
           <w:b/>
           <w:bCs/>
         </w:rPr>
-        <w:t xml:space="preserve">4. In page 15 and 16, authors claimed the model 7 can “explain ~72% of the variance”, “effect of disposable income is positive and significant at a 95% level” in model 9, and “the download per researcher models have a worse fit than the per capita models”. How </w:t>
-      </w:r>
-      <w:r>
-        <w:rPr>
-          <w:b/>
-          <w:bCs/>
-        </w:rPr>
-        <w:lastRenderedPageBreak/>
-        <w:t>statistics support these statements? Could the certifiable statistics be available?</w:t>
+        <w:t>4. In page 15 and 16, authors claimed the model 7 can “explain ~72% of the variance”, “effect of disposable income is positive and significant at a 95% level” in model 9, and “the download per researcher models have a worse fit than the per capita models”. How statistics support these statements? Could the certifiable statistics be available?</w:t>
       </w:r>
       <w:r>
         <w:rPr>

</xml_diff>